<commit_message>
sections A, B, D completed
</commit_message>
<xml_diff>
--- a/Blackjack Project.docx
+++ b/Blackjack Project.docx
@@ -58,18 +58,42 @@
         </w:rPr>
         <w:t xml:space="preserve"> </w:t>
       </w:r>
+      <w:proofErr w:type="spellStart"/>
       <w:r>
         <w:rPr>
           <w:lang w:val="en-US"/>
         </w:rPr>
         <w:t>Abdelkoddous</w:t>
       </w:r>
-      <w:r>
-        <w:rPr>
-          <w:lang w:val="en-US"/>
-        </w:rPr>
-        <w:t>, Vasileios Skarleas</w:t>
-      </w:r>
+      <w:proofErr w:type="spellEnd"/>
+      <w:r>
+        <w:rPr>
+          <w:lang w:val="en-US"/>
+        </w:rPr>
+        <w:t xml:space="preserve"> </w:t>
+      </w:r>
+      <w:proofErr w:type="spellStart"/>
+      <w:r>
+        <w:rPr>
+          <w:lang w:val="en-US"/>
+        </w:rPr>
+        <w:t>Hounkara</w:t>
+      </w:r>
+      <w:proofErr w:type="spellEnd"/>
+      <w:r>
+        <w:rPr>
+          <w:lang w:val="en-US"/>
+        </w:rPr>
+        <w:t xml:space="preserve">, Vasileios </w:t>
+      </w:r>
+      <w:proofErr w:type="spellStart"/>
+      <w:r>
+        <w:rPr>
+          <w:lang w:val="en-US"/>
+        </w:rPr>
+        <w:t>Skarleas</w:t>
+      </w:r>
+      <w:proofErr w:type="spellEnd"/>
     </w:p>
     <w:p>
       <w:pPr>
@@ -131,6 +155,13 @@
         </w:rPr>
         <w:t xml:space="preserve"> that we met. Our goal through this project is to make it even more clear how to connect many different functions in a Python programming environment while we are staying focused on the indications given by the project’s paper. </w:t>
       </w:r>
+    </w:p>
+    <w:p>
+      <w:pPr>
+        <w:rPr>
+          <w:lang w:val="en-US"/>
+        </w:rPr>
+      </w:pPr>
     </w:p>
     <w:p>
       <w:pPr>
@@ -433,6 +464,7 @@
           <w:u w:val="single"/>
           <w:lang w:eastAsia="en-GB"/>
         </w:rPr>
+        <w:lastRenderedPageBreak/>
         <w:t>Option 2</w:t>
       </w:r>
       <w:r>
@@ -445,37 +477,63 @@
     </w:p>
     <w:p>
       <w:pPr>
-        <w:spacing w:before="100" w:beforeAutospacing="1" w:after="100" w:afterAutospacing="1"/>
-        <w:rPr>
-          <w:rFonts w:eastAsia="Times New Roman" w:cstheme="minorHAnsi"/>
-          <w:lang w:eastAsia="en-GB"/>
-        </w:rPr>
-      </w:pPr>
-    </w:p>
-    <w:p>
-      <w:pPr>
         <w:rPr>
           <w:b/>
           <w:bCs/>
           <w:lang w:val="en-US"/>
         </w:rPr>
       </w:pPr>
-      <w:r>
+    </w:p>
+    <w:p>
+      <w:pPr>
         <w:rPr>
           <w:b/>
           <w:bCs/>
           <w:lang w:val="en-US"/>
         </w:rPr>
-        <w:t>Procedure</w:t>
-      </w:r>
+      </w:pPr>
       <w:r>
         <w:rPr>
           <w:b/>
           <w:bCs/>
           <w:lang w:val="en-US"/>
         </w:rPr>
+        <w:t>Procedure</w:t>
+      </w:r>
+      <w:r>
+        <w:rPr>
+          <w:b/>
+          <w:bCs/>
+          <w:lang w:val="en-US"/>
+        </w:rPr>
         <w:t>:</w:t>
       </w:r>
+    </w:p>
+    <w:p>
+      <w:pPr>
+        <w:rPr>
+          <w:lang w:val="en-US"/>
+        </w:rPr>
+      </w:pPr>
+      <w:r>
+        <w:rPr>
+          <w:lang w:val="en-US"/>
+        </w:rPr>
+        <w:t xml:space="preserve">DISCLAIMER: We followed the steps as mentioned onto the project document and indications </w:t>
+      </w:r>
+      <w:r>
+        <w:rPr>
+          <w:lang w:val="en-US"/>
+        </w:rPr>
+        <w:t>but maybe there are sections that we have changed the data structure to make the final game more efficient.</w:t>
+      </w:r>
+    </w:p>
+    <w:p>
+      <w:pPr>
+        <w:rPr>
+          <w:lang w:val="en-US"/>
+        </w:rPr>
+      </w:pPr>
     </w:p>
     <w:p>
       <w:pPr>
@@ -523,7 +581,39 @@
         <w:rPr>
           <w:lang w:val="en-US"/>
         </w:rPr>
-        <w:t>Around the above mantra, we used the softwares mentioned below:</w:t>
+        <w:t>According to the</w:t>
+      </w:r>
+      <w:r>
+        <w:rPr>
+          <w:lang w:val="en-US"/>
+        </w:rPr>
+        <w:t xml:space="preserve"> mantra</w:t>
+      </w:r>
+      <w:r>
+        <w:rPr>
+          <w:lang w:val="en-US"/>
+        </w:rPr>
+        <w:t xml:space="preserve"> mentioned above</w:t>
+      </w:r>
+      <w:r>
+        <w:rPr>
+          <w:lang w:val="en-US"/>
+        </w:rPr>
+        <w:t xml:space="preserve">, we used the </w:t>
+      </w:r>
+      <w:proofErr w:type="spellStart"/>
+      <w:r>
+        <w:rPr>
+          <w:lang w:val="en-US"/>
+        </w:rPr>
+        <w:t>softwares</w:t>
+      </w:r>
+      <w:proofErr w:type="spellEnd"/>
+      <w:r>
+        <w:rPr>
+          <w:lang w:val="en-US"/>
+        </w:rPr>
+        <w:t xml:space="preserve"> mentioned below:</w:t>
       </w:r>
     </w:p>
     <w:p>
@@ -562,6 +652,7 @@
           <w:lang w:val="en-US"/>
         </w:rPr>
       </w:pPr>
+      <w:proofErr w:type="spellStart"/>
       <w:r>
         <w:rPr>
           <w:u w:val="single"/>
@@ -569,6 +660,7 @@
         </w:rPr>
         <w:t>VSCode</w:t>
       </w:r>
+      <w:proofErr w:type="spellEnd"/>
       <w:r>
         <w:rPr>
           <w:lang w:val="en-US"/>
@@ -585,13 +677,41 @@
         <w:rPr>
           <w:lang w:val="en-US"/>
         </w:rPr>
-        <w:t xml:space="preserve"> in our TD, TP, Caseine and </w:t>
-      </w:r>
-      <w:r>
-        <w:rPr>
-          <w:lang w:val="en-US"/>
-        </w:rPr>
-        <w:t xml:space="preserve">current project, on VSCode since it is a universal development app, with some great extensions to integrate onto the workflow and to visualize better the different commands. In addition to that, it offers a direct connection to our GitHub repository. </w:t>
+        <w:t xml:space="preserve"> in our TD, TP, </w:t>
+      </w:r>
+      <w:proofErr w:type="spellStart"/>
+      <w:r>
+        <w:rPr>
+          <w:lang w:val="en-US"/>
+        </w:rPr>
+        <w:t>Caseine</w:t>
+      </w:r>
+      <w:proofErr w:type="spellEnd"/>
+      <w:r>
+        <w:rPr>
+          <w:lang w:val="en-US"/>
+        </w:rPr>
+        <w:t xml:space="preserve"> and </w:t>
+      </w:r>
+      <w:r>
+        <w:rPr>
+          <w:lang w:val="en-US"/>
+        </w:rPr>
+        <w:t xml:space="preserve">current project, on </w:t>
+      </w:r>
+      <w:proofErr w:type="spellStart"/>
+      <w:r>
+        <w:rPr>
+          <w:lang w:val="en-US"/>
+        </w:rPr>
+        <w:t>VSCode</w:t>
+      </w:r>
+      <w:proofErr w:type="spellEnd"/>
+      <w:r>
+        <w:rPr>
+          <w:lang w:val="en-US"/>
+        </w:rPr>
+        <w:t xml:space="preserve"> since it is a universal development app, with some great extensions to integrate onto the workflow and to visualize better the different commands. In addition to that, it offers a direct connection to our GitHub repository. </w:t>
       </w:r>
     </w:p>
     <w:p>
@@ -605,6 +725,7 @@
           <w:lang w:val="en-US"/>
         </w:rPr>
       </w:pPr>
+      <w:proofErr w:type="spellStart"/>
       <w:r>
         <w:rPr>
           <w:u w:val="single"/>
@@ -612,11 +733,55 @@
         </w:rPr>
         <w:t>PythonTutor</w:t>
       </w:r>
+      <w:proofErr w:type="spellEnd"/>
       <w:r>
         <w:rPr>
           <w:lang w:val="en-US"/>
         </w:rPr>
         <w:t xml:space="preserve">: Online program service indicated by the UE that helps to the deeper understanding of the corresponding code that we are examining every single time. </w:t>
+      </w:r>
+    </w:p>
+    <w:p>
+      <w:pPr>
+        <w:pStyle w:val="ListParagraph"/>
+        <w:numPr>
+          <w:ilvl w:val="1"/>
+          <w:numId w:val="5"/>
+        </w:numPr>
+        <w:rPr>
+          <w:lang w:val="en-US"/>
+        </w:rPr>
+      </w:pPr>
+      <w:r>
+        <w:rPr>
+          <w:u w:val="single"/>
+          <w:lang w:val="en-US"/>
+        </w:rPr>
+        <w:t>W3Schools</w:t>
+      </w:r>
+      <w:r>
+        <w:rPr>
+          <w:lang w:val="en-US"/>
+        </w:rPr>
+        <w:t>:</w:t>
+      </w:r>
+      <w:r>
+        <w:rPr>
+          <w:lang w:val="en-US"/>
+        </w:rPr>
+        <w:t xml:space="preserve"> Used for classes documentation that we integrated for part c on our separate version (explanation at paragraph Difficulties/Project – section 11</w:t>
+      </w:r>
+      <w:r>
+        <w:rPr>
+          <w:lang w:val="en-US"/>
+        </w:rPr>
+        <w:t>).</w:t>
+      </w:r>
+      <w:r>
+        <w:rPr>
+          <w:lang w:val="en-US"/>
+        </w:rPr>
+        <w:t xml:space="preserve"> </w:t>
       </w:r>
     </w:p>
     <w:p>
@@ -699,6 +864,76 @@
     </w:p>
     <w:p>
       <w:pPr>
+        <w:pStyle w:val="ListParagraph"/>
+        <w:numPr>
+          <w:ilvl w:val="0"/>
+          <w:numId w:val="5"/>
+        </w:numPr>
+        <w:rPr>
+          <w:lang w:val="en-US"/>
+        </w:rPr>
+      </w:pPr>
+      <w:r>
+        <w:rPr>
+          <w:lang w:val="en-US"/>
+        </w:rPr>
+        <w:t xml:space="preserve">We decided to set as default value for Ace the number 11 and instead of posting the question inside the </w:t>
+      </w:r>
+      <w:proofErr w:type="spellStart"/>
+      <w:r>
+        <w:rPr>
+          <w:lang w:val="en-US"/>
+        </w:rPr>
+        <w:t>valueCard</w:t>
+      </w:r>
+      <w:proofErr w:type="spellEnd"/>
+      <w:r>
+        <w:rPr>
+          <w:lang w:val="en-US"/>
+        </w:rPr>
+        <w:t xml:space="preserve"> module, we are asking the player at the moment of his turn to decide before we show up or not the next card. </w:t>
+      </w:r>
+    </w:p>
+    <w:p>
+      <w:pPr>
+        <w:pStyle w:val="ListParagraph"/>
+        <w:numPr>
+          <w:ilvl w:val="0"/>
+          <w:numId w:val="5"/>
+        </w:numPr>
+        <w:rPr>
+          <w:lang w:val="en-US"/>
+        </w:rPr>
+      </w:pPr>
+      <w:r>
+        <w:rPr>
+          <w:lang w:val="en-US"/>
+        </w:rPr>
+        <w:t xml:space="preserve">Via </w:t>
+      </w:r>
+      <w:r>
+        <w:rPr>
+          <w:lang w:val="en-US"/>
+        </w:rPr>
+        <w:t xml:space="preserve">object-oriented programming techniques, we defined the different functions in a way that enables the automatic update and synchronization of lists and dictionaries, </w:t>
+      </w:r>
+      <w:r>
+        <w:rPr>
+          <w:lang w:val="en-US"/>
+        </w:rPr>
+        <w:lastRenderedPageBreak/>
+        <w:t xml:space="preserve">without the need to initialize any variables. Everything is automatically handled by the players list that is created by the system.  </w:t>
+      </w:r>
+    </w:p>
+    <w:p>
+      <w:pPr>
+        <w:rPr>
+          <w:lang w:val="en-US"/>
+        </w:rPr>
+      </w:pPr>
+    </w:p>
+    <w:p>
+      <w:pPr>
         <w:rPr>
           <w:lang w:val="en-US"/>
         </w:rPr>
@@ -718,7 +953,23 @@
           <w:bCs/>
           <w:lang w:val="en-US"/>
         </w:rPr>
-        <w:t>Difficulties/problems</w:t>
+        <w:t>Difficulties/</w:t>
+      </w:r>
+      <w:r>
+        <w:rPr>
+          <w:b/>
+          <w:bCs/>
+          <w:lang w:val="en-US"/>
+        </w:rPr>
+        <w:t>P</w:t>
+      </w:r>
+      <w:r>
+        <w:rPr>
+          <w:b/>
+          <w:bCs/>
+          <w:lang w:val="en-US"/>
+        </w:rPr>
+        <w:t>roblems</w:t>
       </w:r>
       <w:r>
         <w:rPr>
@@ -811,7 +1062,35 @@
         <w:rPr>
           <w:lang w:val="en-US"/>
         </w:rPr>
-        <w:t>was the introduction and use of dictionaries. The moment that we started the development of this project, we didn’t have done it in our course. Thanks to Python’s documentation, the different internal functions() of dictionaries in pythons and key words like “keys” and “values” were used as expected on the different sections (like initPlayers()).</w:t>
+        <w:t xml:space="preserve">was the introduction and use of dictionaries. The moment that we started the development of this project, we didn’t have done it in our course. Thanks to Python’s documentation, the different internal </w:t>
+      </w:r>
+      <w:proofErr w:type="gramStart"/>
+      <w:r>
+        <w:rPr>
+          <w:lang w:val="en-US"/>
+        </w:rPr>
+        <w:t>functions(</w:t>
+      </w:r>
+      <w:proofErr w:type="gramEnd"/>
+      <w:r>
+        <w:rPr>
+          <w:lang w:val="en-US"/>
+        </w:rPr>
+        <w:t xml:space="preserve">) of dictionaries in pythons and key words like “keys” and “values” were used as expected on the different sections (like </w:t>
+      </w:r>
+      <w:proofErr w:type="spellStart"/>
+      <w:r>
+        <w:rPr>
+          <w:lang w:val="en-US"/>
+        </w:rPr>
+        <w:t>initPlayers</w:t>
+      </w:r>
+      <w:proofErr w:type="spellEnd"/>
+      <w:r>
+        <w:rPr>
+          <w:lang w:val="en-US"/>
+        </w:rPr>
+        <w:t>()).</w:t>
       </w:r>
     </w:p>
     <w:p>
@@ -829,7 +1108,6 @@
         <w:rPr>
           <w:lang w:val="en-US"/>
         </w:rPr>
-        <w:lastRenderedPageBreak/>
         <w:t xml:space="preserve"> </w:t>
       </w:r>
       <w:r>
@@ -854,7 +1132,65 @@
         <w:rPr>
           <w:lang w:val="en-US"/>
         </w:rPr>
-        <w:t>It was challenging to write the drawPick() function as long as we don’t know how a real blackjack game is played. This is also connected with the gameTurn() and completeGame() functions</w:t>
+        <w:t xml:space="preserve">It was challenging to write the </w:t>
+      </w:r>
+      <w:proofErr w:type="spellStart"/>
+      <w:proofErr w:type="gramStart"/>
+      <w:r>
+        <w:rPr>
+          <w:lang w:val="en-US"/>
+        </w:rPr>
+        <w:t>drawPick</w:t>
+      </w:r>
+      <w:proofErr w:type="spellEnd"/>
+      <w:r>
+        <w:rPr>
+          <w:lang w:val="en-US"/>
+        </w:rPr>
+        <w:t>(</w:t>
+      </w:r>
+      <w:proofErr w:type="gramEnd"/>
+      <w:r>
+        <w:rPr>
+          <w:lang w:val="en-US"/>
+        </w:rPr>
+        <w:t xml:space="preserve">) function as long as we don’t know how a real blackjack game is played. This is also connected with the </w:t>
+      </w:r>
+      <w:proofErr w:type="spellStart"/>
+      <w:proofErr w:type="gramStart"/>
+      <w:r>
+        <w:rPr>
+          <w:lang w:val="en-US"/>
+        </w:rPr>
+        <w:t>gameTurn</w:t>
+      </w:r>
+      <w:proofErr w:type="spellEnd"/>
+      <w:r>
+        <w:rPr>
+          <w:lang w:val="en-US"/>
+        </w:rPr>
+        <w:t>(</w:t>
+      </w:r>
+      <w:proofErr w:type="gramEnd"/>
+      <w:r>
+        <w:rPr>
+          <w:lang w:val="en-US"/>
+        </w:rPr>
+        <w:t xml:space="preserve">) and </w:t>
+      </w:r>
+      <w:proofErr w:type="spellStart"/>
+      <w:r>
+        <w:rPr>
+          <w:lang w:val="en-US"/>
+        </w:rPr>
+        <w:t>completeGame</w:t>
+      </w:r>
+      <w:proofErr w:type="spellEnd"/>
+      <w:r>
+        <w:rPr>
+          <w:lang w:val="en-US"/>
+        </w:rPr>
+        <w:t>() functions</w:t>
       </w:r>
       <w:r>
         <w:rPr>
@@ -886,6 +1222,426 @@
         </w:rPr>
         <w:t>.</w:t>
       </w:r>
+    </w:p>
+    <w:p>
+      <w:pPr>
+        <w:pStyle w:val="ListParagraph"/>
+        <w:numPr>
+          <w:ilvl w:val="0"/>
+          <w:numId w:val="6"/>
+        </w:numPr>
+        <w:rPr>
+          <w:lang w:val="en-US"/>
+        </w:rPr>
+      </w:pPr>
+      <w:r>
+        <w:rPr>
+          <w:lang w:val="en-US"/>
+        </w:rPr>
+        <w:t xml:space="preserve">Onto the </w:t>
+      </w:r>
+      <w:proofErr w:type="spellStart"/>
+      <w:r>
+        <w:rPr>
+          <w:lang w:val="en-US"/>
+        </w:rPr>
+        <w:t>firstTurn</w:t>
+      </w:r>
+      <w:proofErr w:type="spellEnd"/>
+      <w:r>
+        <w:rPr>
+          <w:lang w:val="en-US"/>
+        </w:rPr>
+        <w:t xml:space="preserve">() function, even if we have constructed the </w:t>
+      </w:r>
+      <w:proofErr w:type="spellStart"/>
+      <w:r>
+        <w:rPr>
+          <w:lang w:val="en-US"/>
+        </w:rPr>
+        <w:t>drawCard</w:t>
+      </w:r>
+      <w:proofErr w:type="spellEnd"/>
+      <w:r>
+        <w:rPr>
+          <w:lang w:val="en-US"/>
+        </w:rPr>
+        <w:t xml:space="preserve">() function to send the requested amount of cards in x variable from the p list of cards, when we were compacting these two cards that are requested on </w:t>
+      </w:r>
+      <w:proofErr w:type="spellStart"/>
+      <w:r>
+        <w:rPr>
+          <w:lang w:val="en-US"/>
+        </w:rPr>
+        <w:t>firstTurn</w:t>
+      </w:r>
+      <w:proofErr w:type="spellEnd"/>
+      <w:r>
+        <w:rPr>
+          <w:lang w:val="en-US"/>
+        </w:rPr>
+        <w:t xml:space="preserve">() function onto a new list and then we were performing a “for” loop to take the different values, when we’re removing every specific card that was already triggered from deck, we were receiving an error that was changing the length of the two cards list that we were creating in very </w:t>
+      </w:r>
+      <w:proofErr w:type="spellStart"/>
+      <w:r>
+        <w:rPr>
+          <w:lang w:val="en-US"/>
+        </w:rPr>
+        <w:t>repeation</w:t>
+      </w:r>
+      <w:proofErr w:type="spellEnd"/>
+      <w:r>
+        <w:rPr>
+          <w:lang w:val="en-US"/>
+        </w:rPr>
+        <w:t xml:space="preserve"> of this section of the code. This is why we divided the process in </w:t>
+      </w:r>
+      <w:r>
+        <w:rPr>
+          <w:lang w:val="en-US"/>
+        </w:rPr>
+        <w:t xml:space="preserve">one task that repeats in total 2 times for every player. </w:t>
+      </w:r>
+    </w:p>
+    <w:p>
+      <w:pPr>
+        <w:pStyle w:val="ListParagraph"/>
+        <w:numPr>
+          <w:ilvl w:val="0"/>
+          <w:numId w:val="6"/>
+        </w:numPr>
+        <w:rPr>
+          <w:lang w:val="en-US"/>
+        </w:rPr>
+      </w:pPr>
+      <w:r>
+        <w:rPr>
+          <w:lang w:val="en-US"/>
+        </w:rPr>
+        <w:t xml:space="preserve">The </w:t>
+      </w:r>
+      <w:proofErr w:type="spellStart"/>
+      <w:proofErr w:type="gramStart"/>
+      <w:r>
+        <w:rPr>
+          <w:lang w:val="en-US"/>
+        </w:rPr>
+        <w:t>valueCard</w:t>
+      </w:r>
+      <w:proofErr w:type="spellEnd"/>
+      <w:r>
+        <w:rPr>
+          <w:lang w:val="en-US"/>
+        </w:rPr>
+        <w:t>(</w:t>
+      </w:r>
+      <w:proofErr w:type="gramEnd"/>
+      <w:r>
+        <w:rPr>
+          <w:lang w:val="en-US"/>
+        </w:rPr>
+        <w:t xml:space="preserve">) function sometimes was causing the </w:t>
+      </w:r>
+      <w:proofErr w:type="spellStart"/>
+      <w:r>
+        <w:rPr>
+          <w:lang w:val="en-US"/>
+        </w:rPr>
+        <w:t>firstTurn</w:t>
+      </w:r>
+      <w:proofErr w:type="spellEnd"/>
+      <w:r>
+        <w:rPr>
+          <w:lang w:val="en-US"/>
+        </w:rPr>
+        <w:t xml:space="preserve">() function to crush due to </w:t>
+      </w:r>
+      <w:proofErr w:type="spellStart"/>
+      <w:r>
+        <w:rPr>
+          <w:lang w:val="en-US"/>
+        </w:rPr>
+        <w:t>NoType</w:t>
+      </w:r>
+      <w:proofErr w:type="spellEnd"/>
+      <w:r>
+        <w:rPr>
+          <w:lang w:val="en-US"/>
+        </w:rPr>
+        <w:t xml:space="preserve"> defined error in the returned values. In order to resolve the issue, we </w:t>
+      </w:r>
+      <w:r>
+        <w:rPr>
+          <w:lang w:val="en-US"/>
+        </w:rPr>
+        <w:t xml:space="preserve">changed the examination formula of specific cards value in a generic one which permits not to worry for any typos on the defined lists that we create for the decks. </w:t>
+      </w:r>
+    </w:p>
+    <w:p>
+      <w:pPr>
+        <w:pStyle w:val="ListParagraph"/>
+        <w:numPr>
+          <w:ilvl w:val="0"/>
+          <w:numId w:val="6"/>
+        </w:numPr>
+        <w:rPr>
+          <w:lang w:val="en-US"/>
+        </w:rPr>
+      </w:pPr>
+      <w:r>
+        <w:rPr>
+          <w:lang w:val="en-US"/>
+        </w:rPr>
+        <w:t xml:space="preserve">For </w:t>
+      </w:r>
+      <w:proofErr w:type="spellStart"/>
+      <w:proofErr w:type="gramStart"/>
+      <w:r>
+        <w:rPr>
+          <w:lang w:val="en-US"/>
+        </w:rPr>
+        <w:t>playerTurn</w:t>
+      </w:r>
+      <w:proofErr w:type="spellEnd"/>
+      <w:r>
+        <w:rPr>
+          <w:lang w:val="en-US"/>
+        </w:rPr>
+        <w:t>(</w:t>
+      </w:r>
+      <w:proofErr w:type="gramEnd"/>
+      <w:r>
+        <w:rPr>
+          <w:lang w:val="en-US"/>
+        </w:rPr>
+        <w:t xml:space="preserve">) function is was needed to parse the modified deck after the first turn that we count the initial points </w:t>
+      </w:r>
+      <w:r>
+        <w:rPr>
+          <w:lang w:val="en-US"/>
+        </w:rPr>
+        <w:t xml:space="preserve">and this is why we are returning two elements onto the </w:t>
+      </w:r>
+      <w:proofErr w:type="spellStart"/>
+      <w:r>
+        <w:rPr>
+          <w:lang w:val="en-US"/>
+        </w:rPr>
+        <w:t>firstTurn</w:t>
+      </w:r>
+      <w:proofErr w:type="spellEnd"/>
+      <w:r>
+        <w:rPr>
+          <w:lang w:val="en-US"/>
+        </w:rPr>
+        <w:t>() function, the dictionary with the players and the scores, as well as the modified deck of cards.</w:t>
+      </w:r>
+    </w:p>
+    <w:p>
+      <w:pPr>
+        <w:pStyle w:val="ListParagraph"/>
+        <w:numPr>
+          <w:ilvl w:val="0"/>
+          <w:numId w:val="6"/>
+        </w:numPr>
+        <w:rPr>
+          <w:lang w:val="en-US"/>
+        </w:rPr>
+      </w:pPr>
+      <w:r>
+        <w:rPr>
+          <w:lang w:val="en-US"/>
+        </w:rPr>
+        <w:t xml:space="preserve">It could be possible to use </w:t>
+      </w:r>
+      <w:proofErr w:type="spellStart"/>
+      <w:r>
+        <w:rPr>
+          <w:lang w:val="en-US"/>
+        </w:rPr>
+        <w:t>gui</w:t>
+      </w:r>
+      <w:proofErr w:type="spellEnd"/>
+      <w:r>
+        <w:rPr>
+          <w:lang w:val="en-US"/>
+        </w:rPr>
+        <w:t xml:space="preserve"> to create a real graphical interface for the </w:t>
+      </w:r>
+      <w:proofErr w:type="spellStart"/>
+      <w:r>
+        <w:rPr>
+          <w:lang w:val="en-US"/>
+        </w:rPr>
+        <w:t>sectiond</w:t>
+      </w:r>
+      <w:proofErr w:type="spellEnd"/>
+      <w:r>
+        <w:rPr>
+          <w:lang w:val="en-US"/>
+        </w:rPr>
+        <w:t xml:space="preserve"> D of this project. Since we didn’t cover it in our lessons, we didn’t have the time to </w:t>
+      </w:r>
+      <w:r>
+        <w:rPr>
+          <w:lang w:val="en-US"/>
+        </w:rPr>
+        <w:lastRenderedPageBreak/>
+        <w:t xml:space="preserve">learn in depth the </w:t>
+      </w:r>
+      <w:proofErr w:type="spellStart"/>
+      <w:r>
+        <w:rPr>
+          <w:lang w:val="en-US"/>
+        </w:rPr>
+        <w:t>gui</w:t>
+      </w:r>
+      <w:proofErr w:type="spellEnd"/>
+      <w:r>
+        <w:rPr>
+          <w:lang w:val="en-US"/>
+        </w:rPr>
+        <w:t xml:space="preserve"> functions. Instead, we created a console-based UI which prints out the cards and visualizes them.</w:t>
+      </w:r>
+    </w:p>
+    <w:p>
+      <w:pPr>
+        <w:pStyle w:val="ListParagraph"/>
+        <w:numPr>
+          <w:ilvl w:val="0"/>
+          <w:numId w:val="6"/>
+        </w:numPr>
+        <w:rPr>
+          <w:lang w:val="en-US"/>
+        </w:rPr>
+      </w:pPr>
+      <w:r>
+        <w:rPr>
+          <w:lang w:val="en-US"/>
+        </w:rPr>
+        <w:t xml:space="preserve">Since the initial deck of cards was a list of letters and numbers in one string corresponding to one card, </w:t>
+      </w:r>
+      <w:r>
+        <w:rPr>
+          <w:lang w:val="en-US"/>
+        </w:rPr>
+        <w:t xml:space="preserve">in every step that there is modification of the deck, we are synchronizing it with a list that includes keyboards symbols (ASCII), which allows to use this synchronized list in order to print out the cards onto the console. </w:t>
+      </w:r>
+    </w:p>
+    <w:p>
+      <w:pPr>
+        <w:pStyle w:val="ListParagraph"/>
+        <w:numPr>
+          <w:ilvl w:val="0"/>
+          <w:numId w:val="6"/>
+        </w:numPr>
+        <w:rPr>
+          <w:lang w:val="en-US"/>
+        </w:rPr>
+      </w:pPr>
+      <w:r>
+        <w:rPr>
+          <w:lang w:val="en-US"/>
+        </w:rPr>
+        <w:t xml:space="preserve">In order to count the victories we know that we need to use the </w:t>
+      </w:r>
+      <w:proofErr w:type="gramStart"/>
+      <w:r>
+        <w:rPr>
+          <w:lang w:val="en-US"/>
+        </w:rPr>
+        <w:t>winner(</w:t>
+      </w:r>
+      <w:proofErr w:type="gramEnd"/>
+      <w:r>
+        <w:rPr>
+          <w:lang w:val="en-US"/>
+        </w:rPr>
+        <w:t xml:space="preserve">) function but we are not forced to do it. We the different data structure that we created; in the end of every round, we receive the dictionary with the remaining players. With the use of </w:t>
+      </w:r>
+      <w:proofErr w:type="gramStart"/>
+      <w:r>
+        <w:rPr>
+          <w:lang w:val="en-US"/>
+        </w:rPr>
+        <w:t>winner(</w:t>
+      </w:r>
+      <w:proofErr w:type="gramEnd"/>
+      <w:r>
+        <w:rPr>
+          <w:lang w:val="en-US"/>
+        </w:rPr>
+        <w:t xml:space="preserve">) we determine the winner between the remaining players instead and we parse these data in a local list that is added via the main program. When the players want in general to terminate the game (main program), then we filter this local list and we take the final winner instead. </w:t>
+      </w:r>
+    </w:p>
+    <w:p>
+      <w:pPr>
+        <w:pStyle w:val="ListParagraph"/>
+        <w:numPr>
+          <w:ilvl w:val="0"/>
+          <w:numId w:val="6"/>
+        </w:numPr>
+        <w:rPr>
+          <w:highlight w:val="yellow"/>
+          <w:lang w:val="en-US"/>
+        </w:rPr>
+      </w:pPr>
+      <w:r>
+        <w:rPr>
+          <w:highlight w:val="yellow"/>
+          <w:lang w:val="en-US"/>
+        </w:rPr>
+        <w:t xml:space="preserve">For the section C of the </w:t>
+      </w:r>
+      <w:r>
+        <w:rPr>
+          <w:highlight w:val="yellow"/>
+          <w:lang w:val="en-US"/>
+        </w:rPr>
+        <w:t>project,</w:t>
+      </w:r>
+      <w:r>
+        <w:rPr>
+          <w:highlight w:val="yellow"/>
+          <w:lang w:val="en-US"/>
+        </w:rPr>
+        <w:t xml:space="preserve"> we knew that </w:t>
+      </w:r>
+      <w:r>
+        <w:rPr>
+          <w:highlight w:val="yellow"/>
+          <w:lang w:val="en-US"/>
+        </w:rPr>
+        <w:t xml:space="preserve">had to initialize the croupier as an existing player on the game but due to limited time to redefine the whole process, we developed a version of single-player game between the croupier (AI decisions) and the player. We strongly believe that this approach helped us to do a short reference on the classes that we are using, as a way to minimize the existing code. </w:t>
+      </w:r>
+      <w:r>
+        <w:rPr>
+          <w:highlight w:val="yellow"/>
+          <w:lang w:val="en-US"/>
+        </w:rPr>
+        <w:t>Also,</w:t>
+      </w:r>
+      <w:r>
+        <w:rPr>
+          <w:highlight w:val="yellow"/>
+          <w:lang w:val="en-US"/>
+        </w:rPr>
+        <w:t xml:space="preserve"> we learned how to connect different </w:t>
+      </w:r>
+      <w:r>
+        <w:rPr>
+          <w:highlight w:val="yellow"/>
+          <w:lang w:val="en-US"/>
+        </w:rPr>
+        <w:t>project files together and to combine their mechanism inside one file. We totally understand that this is not exactly what was requested considering that other equips may have achieved it, but from our side that we had never worked on python and algorithmic techniques in the past, is an extremely important achievement.</w:t>
+      </w:r>
+    </w:p>
+    <w:p>
+      <w:pPr>
+        <w:rPr>
+          <w:lang w:val="en-US"/>
+        </w:rPr>
+      </w:pPr>
     </w:p>
     <w:p>
       <w:pPr>
@@ -935,8 +1691,57 @@
         <w:rPr>
           <w:lang w:val="en-US"/>
         </w:rPr>
-        <w:t>Unfortunately, we couldn’t realize a satisfying result for the section D of project’s parts even if we tried hard.</w:t>
-      </w:r>
+        <w:t xml:space="preserve">For the section D, we have integrated a partially autonomous UI printing system inside the corresponding functions where </w:t>
+      </w:r>
+      <w:proofErr w:type="spellStart"/>
+      <w:proofErr w:type="gramStart"/>
+      <w:r>
+        <w:rPr>
+          <w:lang w:val="en-US"/>
+        </w:rPr>
+        <w:t>drawCard</w:t>
+      </w:r>
+      <w:proofErr w:type="spellEnd"/>
+      <w:r>
+        <w:rPr>
+          <w:lang w:val="en-US"/>
+        </w:rPr>
+        <w:t>(</w:t>
+      </w:r>
+      <w:proofErr w:type="gramEnd"/>
+      <w:r>
+        <w:rPr>
+          <w:lang w:val="en-US"/>
+        </w:rPr>
+        <w:t>) is used</w:t>
+      </w:r>
+      <w:r>
+        <w:rPr>
+          <w:lang w:val="en-US"/>
+        </w:rPr>
+        <w:t>.</w:t>
+      </w:r>
+    </w:p>
+    <w:p>
+      <w:pPr>
+        <w:rPr>
+          <w:lang w:val="en-US"/>
+        </w:rPr>
+      </w:pPr>
+    </w:p>
+    <w:p>
+      <w:pPr>
+        <w:rPr>
+          <w:lang w:val="en-US"/>
+        </w:rPr>
+      </w:pPr>
+    </w:p>
+    <w:p>
+      <w:pPr>
+        <w:rPr>
+          <w:lang w:val="en-US"/>
+        </w:rPr>
+      </w:pPr>
     </w:p>
     <w:p/>
     <w:p>

</xml_diff>